<commit_message>
Updates on GROUP BY exercise file
</commit_message>
<xml_diff>
--- a/Courses/Software-Sciences/Module-3-Databases-New/11-Group-and-Aggregate-Functions/11-Group-and-Aggregate-Functions-Exercise.docx
+++ b/Courses/Software-Sciences/Module-3-Databases-New/11-Group-and-Aggregate-Functions/11-Group-and-Aggregate-Functions-Exercise.docx
@@ -3341,13 +3341,13 @@
         <w:tblLook w:val="04A0" w:firstRow="1" w:lastRow="0" w:firstColumn="1" w:lastColumn="0" w:noHBand="0" w:noVBand="1"/>
       </w:tblPr>
       <w:tblGrid>
-        <w:gridCol w:w="2070"/>
+        <w:gridCol w:w="2506"/>
         <w:gridCol w:w="1800"/>
       </w:tblGrid>
       <w:tr>
         <w:tc>
           <w:tcPr>
-            <w:tcW w:w="2070" w:type="dxa"/>
+            <w:tcW w:w="2506" w:type="dxa"/>
             <w:shd w:val="clear" w:color="auto" w:fill="D9D9D9" w:themeFill="background1" w:themeFillShade="D9"/>
             <w:vAlign w:val="center"/>
           </w:tcPr>
@@ -3397,29 +3397,27 @@
       <w:tr>
         <w:tc>
           <w:tcPr>
-            <w:tcW w:w="2070" w:type="dxa"/>
-            <w:vAlign w:val="center"/>
+            <w:tcW w:w="2506" w:type="dxa"/>
           </w:tcPr>
           <w:p>
             <w:pPr>
               <w:spacing w:after="0"/>
             </w:pPr>
             <w:r>
-              <w:t>Troll Chest</w:t>
+              <w:t>Venomous Tongue</w:t>
             </w:r>
           </w:p>
         </w:tc>
         <w:tc>
           <w:tcPr>
             <w:tcW w:w="1800" w:type="dxa"/>
-            <w:vAlign w:val="center"/>
           </w:tcPr>
           <w:p>
             <w:pPr>
               <w:spacing w:after="0"/>
             </w:pPr>
             <w:r>
-              <w:t>126585.18</w:t>
+              <w:t>257056.04</w:t>
             </w:r>
           </w:p>
         </w:tc>
@@ -3427,7 +3425,7 @@
       <w:tr>
         <w:tc>
           <w:tcPr>
-            <w:tcW w:w="2070" w:type="dxa"/>
+            <w:tcW w:w="2506" w:type="dxa"/>
             <w:vAlign w:val="center"/>
           </w:tcPr>
           <w:p>

</xml_diff>

<commit_message>
Updates on GROUP BY exercise document
</commit_message>
<xml_diff>
--- a/Courses/Software-Sciences/Module-3-Databases-New/11-Group-and-Aggregate-Functions/11-Group-and-Aggregate-Functions-Exercise.docx
+++ b/Courses/Software-Sciences/Module-3-Databases-New/11-Group-and-Aggregate-Functions/11-Group-and-Aggregate-Functions-Exercise.docx
@@ -1,6 +1,6 @@
 
 <file path=word/document.xml><?xml version="1.0" encoding="utf-8"?>
-<w:document xmlns:wpc="http://schemas.microsoft.com/office/word/2010/wordprocessingCanvas" xmlns:cx="http://schemas.microsoft.com/office/drawing/2014/chartex" xmlns:cx1="http://schemas.microsoft.com/office/drawing/2015/9/8/chartex" xmlns:cx2="http://schemas.microsoft.com/office/drawing/2015/10/21/chartex" xmlns:cx3="http://schemas.microsoft.com/office/drawing/2016/5/9/chartex" xmlns:cx4="http://schemas.microsoft.com/office/drawing/2016/5/10/chartex" xmlns:cx5="http://schemas.microsoft.com/office/drawing/2016/5/11/chartex" xmlns:cx6="http://schemas.microsoft.com/office/drawing/2016/5/12/chartex" xmlns:cx7="http://schemas.microsoft.com/office/drawing/2016/5/13/chartex" xmlns:cx8="http://schemas.microsoft.com/office/drawing/2016/5/14/chartex" xmlns:mc="http://schemas.openxmlformats.org/markup-compatibility/2006" xmlns:aink="http://schemas.microsoft.com/office/drawing/2016/ink" xmlns:am3d="http://schemas.microsoft.com/office/drawing/2017/model3d" xmlns:o="urn:schemas-microsoft-com:office:office" xmlns:oel="http://schemas.microsoft.com/office/2019/extlst" xmlns:r="http://schemas.openxmlformats.org/officeDocument/2006/relationships" xmlns:m="http://schemas.openxmlformats.org/officeDocument/2006/math" xmlns:v="urn:schemas-microsoft-com:vml" xmlns:wp14="http://schemas.microsoft.com/office/word/2010/wordprocessingDrawing" xmlns:wp="http://schemas.openxmlformats.org/drawingml/2006/wordprocessingDrawing" xmlns:w10="urn:schemas-microsoft-com:office:word" xmlns:w="http://schemas.openxmlformats.org/wordprocessingml/2006/main" xmlns:w14="http://schemas.microsoft.com/office/word/2010/wordml" xmlns:w15="http://schemas.microsoft.com/office/word/2012/wordml" xmlns:w16cex="http://schemas.microsoft.com/office/word/2018/wordml/cex" xmlns:w16cid="http://schemas.microsoft.com/office/word/2016/wordml/cid" xmlns:w16="http://schemas.microsoft.com/office/word/2018/wordml" xmlns:w16sdtdh="http://schemas.microsoft.com/office/word/2020/wordml/sdtdatahash" xmlns:w16se="http://schemas.microsoft.com/office/word/2015/wordml/symex" xmlns:wpg="http://schemas.microsoft.com/office/word/2010/wordprocessingGroup" xmlns:wpi="http://schemas.microsoft.com/office/word/2010/wordprocessingInk" xmlns:wne="http://schemas.microsoft.com/office/word/2006/wordml" xmlns:wps="http://schemas.microsoft.com/office/word/2010/wordprocessingShape" mc:Ignorable="w14 w15 w16se w16cid w16 w16cex w16sdtdh wp14">
+<w:document xmlns:wpc="http://schemas.microsoft.com/office/word/2010/wordprocessingCanvas" xmlns:cx="http://schemas.microsoft.com/office/drawing/2014/chartex" xmlns:cx1="http://schemas.microsoft.com/office/drawing/2015/9/8/chartex" xmlns:cx2="http://schemas.microsoft.com/office/drawing/2015/10/21/chartex" xmlns:cx3="http://schemas.microsoft.com/office/drawing/2016/5/9/chartex" xmlns:cx4="http://schemas.microsoft.com/office/drawing/2016/5/10/chartex" xmlns:cx5="http://schemas.microsoft.com/office/drawing/2016/5/11/chartex" xmlns:cx6="http://schemas.microsoft.com/office/drawing/2016/5/12/chartex" xmlns:cx7="http://schemas.microsoft.com/office/drawing/2016/5/13/chartex" xmlns:cx8="http://schemas.microsoft.com/office/drawing/2016/5/14/chartex" xmlns:mc="http://schemas.openxmlformats.org/markup-compatibility/2006" xmlns:aink="http://schemas.microsoft.com/office/drawing/2016/ink" xmlns:am3d="http://schemas.microsoft.com/office/drawing/2017/model3d" xmlns:o="urn:schemas-microsoft-com:office:office" xmlns:oel="http://schemas.microsoft.com/office/2019/extlst" xmlns:r="http://schemas.openxmlformats.org/officeDocument/2006/relationships" xmlns:m="http://schemas.openxmlformats.org/officeDocument/2006/math" xmlns:v="urn:schemas-microsoft-com:vml" xmlns:wp14="http://schemas.microsoft.com/office/word/2010/wordprocessingDrawing" xmlns:wp="http://schemas.openxmlformats.org/drawingml/2006/wordprocessingDrawing" xmlns:w10="urn:schemas-microsoft-com:office:word" xmlns:w="http://schemas.openxmlformats.org/wordprocessingml/2006/main" xmlns:w14="http://schemas.microsoft.com/office/word/2010/wordml" xmlns:w15="http://schemas.microsoft.com/office/word/2012/wordml" xmlns:w16cex="http://schemas.microsoft.com/office/word/2018/wordml/cex" xmlns:w16cid="http://schemas.microsoft.com/office/word/2016/wordml/cid" xmlns:w16="http://schemas.microsoft.com/office/word/2018/wordml" xmlns:w16du="http://schemas.microsoft.com/office/word/2023/wordml/word16du" xmlns:w16sdtdh="http://schemas.microsoft.com/office/word/2020/wordml/sdtdatahash" xmlns:w16se="http://schemas.microsoft.com/office/word/2015/wordml/symex" xmlns:wpg="http://schemas.microsoft.com/office/word/2010/wordprocessingGroup" xmlns:wpi="http://schemas.microsoft.com/office/word/2010/wordprocessingInk" xmlns:wne="http://schemas.microsoft.com/office/word/2006/wordml" xmlns:wps="http://schemas.microsoft.com/office/word/2010/wordprocessingShape" mc:Ignorable="w14 w15 w16se w16cid w16 w16cex w16sdtdh w16du wp14">
   <w:body>
     <w:p>
       <w:pPr>
@@ -75,37 +75,109 @@
         <w:rPr>
           <w:lang w:val="ru-RU"/>
         </w:rPr>
-        <w:t>:</w:t>
+        <w:t xml:space="preserve">: </w:t>
+      </w:r>
+      <w:r>
+        <w:fldChar w:fldCharType="begin"/>
+      </w:r>
+      <w:r>
+        <w:instrText>HYPERLINK</w:instrText>
       </w:r>
       <w:r>
         <w:rPr>
           <w:lang w:val="ru-RU"/>
         </w:rPr>
-        <w:t xml:space="preserve"> </w:t>
-      </w:r>
-      <w:hyperlink r:id="rId8" w:history="1">
-        <w:r>
-          <w:rPr>
-            <w:rStyle w:val="Hyperlink"/>
-            <w:lang w:val="ru-RU"/>
-          </w:rPr>
-          <w:t>https://judge.softuni.org/Contests/Practi</w:t>
-        </w:r>
-        <w:r>
-          <w:rPr>
-            <w:rStyle w:val="Hyperlink"/>
-            <w:lang w:val="ru-RU"/>
-          </w:rPr>
-          <w:t>c</w:t>
-        </w:r>
-        <w:r>
-          <w:rPr>
-            <w:rStyle w:val="Hyperlink"/>
-            <w:lang w:val="ru-RU"/>
-          </w:rPr>
-          <w:t>e/Index/4610#0</w:t>
-        </w:r>
-      </w:hyperlink>
+        <w:instrText xml:space="preserve"> "</w:instrText>
+      </w:r>
+      <w:r>
+        <w:instrText>https</w:instrText>
+      </w:r>
+      <w:r>
+        <w:rPr>
+          <w:lang w:val="ru-RU"/>
+        </w:rPr>
+        <w:instrText>://</w:instrText>
+      </w:r>
+      <w:r>
+        <w:instrText>judge</w:instrText>
+      </w:r>
+      <w:r>
+        <w:rPr>
+          <w:lang w:val="ru-RU"/>
+        </w:rPr>
+        <w:instrText>.</w:instrText>
+      </w:r>
+      <w:r>
+        <w:instrText>softuni</w:instrText>
+      </w:r>
+      <w:r>
+        <w:rPr>
+          <w:lang w:val="ru-RU"/>
+        </w:rPr>
+        <w:instrText>.</w:instrText>
+      </w:r>
+      <w:r>
+        <w:instrText>org</w:instrText>
+      </w:r>
+      <w:r>
+        <w:rPr>
+          <w:lang w:val="ru-RU"/>
+        </w:rPr>
+        <w:instrText>/</w:instrText>
+      </w:r>
+      <w:r>
+        <w:instrText>Contests</w:instrText>
+      </w:r>
+      <w:r>
+        <w:rPr>
+          <w:lang w:val="ru-RU"/>
+        </w:rPr>
+        <w:instrText>/</w:instrText>
+      </w:r>
+      <w:r>
+        <w:instrText>Practice</w:instrText>
+      </w:r>
+      <w:r>
+        <w:rPr>
+          <w:lang w:val="ru-RU"/>
+        </w:rPr>
+        <w:instrText>/</w:instrText>
+      </w:r>
+      <w:r>
+        <w:instrText>Index</w:instrText>
+      </w:r>
+      <w:r>
+        <w:rPr>
+          <w:lang w:val="ru-RU"/>
+        </w:rPr>
+        <w:instrText>/4610" \</w:instrText>
+      </w:r>
+      <w:r>
+        <w:instrText>l</w:instrText>
+      </w:r>
+      <w:r>
+        <w:rPr>
+          <w:lang w:val="ru-RU"/>
+        </w:rPr>
+        <w:instrText xml:space="preserve"> "0"</w:instrText>
+      </w:r>
+      <w:r>
+        <w:fldChar w:fldCharType="separate"/>
+      </w:r>
+      <w:r>
+        <w:rPr>
+          <w:rStyle w:val="Hyperlink"/>
+          <w:lang w:val="ru-RU"/>
+        </w:rPr>
+        <w:t>https://judge.softuni.org/Contests/Practice/Index/4610#0</w:t>
+      </w:r>
+      <w:r>
+        <w:rPr>
+          <w:rStyle w:val="Hyperlink"/>
+          <w:lang w:val="ru-RU"/>
+        </w:rPr>
+        <w:fldChar w:fldCharType="end"/>
+      </w:r>
     </w:p>
     <w:p>
       <w:pPr>
@@ -2414,7 +2486,21 @@
         <w:rPr>
           <w:lang w:val="bg-BG"/>
         </w:rPr>
-        <w:t xml:space="preserve"> групи депозити с </w:t>
+        <w:t xml:space="preserve"> групи </w:t>
+      </w:r>
+      <w:r>
+        <w:rPr>
+          <w:b/>
+          <w:bCs/>
+          <w:lang w:val="bg-BG"/>
+        </w:rPr>
+        <w:t>депозити</w:t>
+      </w:r>
+      <w:r>
+        <w:rPr>
+          <w:lang w:val="bg-BG"/>
+        </w:rPr>
+        <w:t xml:space="preserve"> с </w:t>
       </w:r>
       <w:r>
         <w:rPr>
@@ -5834,8 +5920,8 @@
       </w:pPr>
     </w:p>
     <w:sectPr>
-      <w:headerReference w:type="default" r:id="rId9"/>
-      <w:footerReference w:type="default" r:id="rId10"/>
+      <w:headerReference w:type="default" r:id="rId8"/>
+      <w:footerReference w:type="default" r:id="rId9"/>
       <w:pgSz w:w="11909" w:h="16834" w:code="9"/>
       <w:pgMar w:top="567" w:right="737" w:bottom="680" w:left="737" w:header="567" w:footer="510" w:gutter="0"/>
       <w:cols w:space="720"/>
@@ -5846,7 +5932,7 @@
 </file>
 
 <file path=word/endnotes.xml><?xml version="1.0" encoding="utf-8"?>
-<w:endnotes xmlns:wpc="http://schemas.microsoft.com/office/word/2010/wordprocessingCanvas" xmlns:cx="http://schemas.microsoft.com/office/drawing/2014/chartex" xmlns:cx1="http://schemas.microsoft.com/office/drawing/2015/9/8/chartex" xmlns:cx2="http://schemas.microsoft.com/office/drawing/2015/10/21/chartex" xmlns:cx3="http://schemas.microsoft.com/office/drawing/2016/5/9/chartex" xmlns:cx4="http://schemas.microsoft.com/office/drawing/2016/5/10/chartex" xmlns:cx5="http://schemas.microsoft.com/office/drawing/2016/5/11/chartex" xmlns:cx6="http://schemas.microsoft.com/office/drawing/2016/5/12/chartex" xmlns:cx7="http://schemas.microsoft.com/office/drawing/2016/5/13/chartex" xmlns:cx8="http://schemas.microsoft.com/office/drawing/2016/5/14/chartex" xmlns:mc="http://schemas.openxmlformats.org/markup-compatibility/2006" xmlns:aink="http://schemas.microsoft.com/office/drawing/2016/ink" xmlns:am3d="http://schemas.microsoft.com/office/drawing/2017/model3d" xmlns:o="urn:schemas-microsoft-com:office:office" xmlns:oel="http://schemas.microsoft.com/office/2019/extlst" xmlns:r="http://schemas.openxmlformats.org/officeDocument/2006/relationships" xmlns:m="http://schemas.openxmlformats.org/officeDocument/2006/math" xmlns:v="urn:schemas-microsoft-com:vml" xmlns:wp14="http://schemas.microsoft.com/office/word/2010/wordprocessingDrawing" xmlns:wp="http://schemas.openxmlformats.org/drawingml/2006/wordprocessingDrawing" xmlns:w10="urn:schemas-microsoft-com:office:word" xmlns:w="http://schemas.openxmlformats.org/wordprocessingml/2006/main" xmlns:w14="http://schemas.microsoft.com/office/word/2010/wordml" xmlns:w15="http://schemas.microsoft.com/office/word/2012/wordml" xmlns:w16cex="http://schemas.microsoft.com/office/word/2018/wordml/cex" xmlns:w16cid="http://schemas.microsoft.com/office/word/2016/wordml/cid" xmlns:w16="http://schemas.microsoft.com/office/word/2018/wordml" xmlns:w16sdtdh="http://schemas.microsoft.com/office/word/2020/wordml/sdtdatahash" xmlns:w16se="http://schemas.microsoft.com/office/word/2015/wordml/symex" xmlns:wpg="http://schemas.microsoft.com/office/word/2010/wordprocessingGroup" xmlns:wpi="http://schemas.microsoft.com/office/word/2010/wordprocessingInk" xmlns:wne="http://schemas.microsoft.com/office/word/2006/wordml" xmlns:wps="http://schemas.microsoft.com/office/word/2010/wordprocessingShape" mc:Ignorable="w14 w15 w16se w16cid w16 w16cex w16sdtdh wp14">
+<w:endnotes xmlns:wpc="http://schemas.microsoft.com/office/word/2010/wordprocessingCanvas" xmlns:cx="http://schemas.microsoft.com/office/drawing/2014/chartex" xmlns:cx1="http://schemas.microsoft.com/office/drawing/2015/9/8/chartex" xmlns:cx2="http://schemas.microsoft.com/office/drawing/2015/10/21/chartex" xmlns:cx3="http://schemas.microsoft.com/office/drawing/2016/5/9/chartex" xmlns:cx4="http://schemas.microsoft.com/office/drawing/2016/5/10/chartex" xmlns:cx5="http://schemas.microsoft.com/office/drawing/2016/5/11/chartex" xmlns:cx6="http://schemas.microsoft.com/office/drawing/2016/5/12/chartex" xmlns:cx7="http://schemas.microsoft.com/office/drawing/2016/5/13/chartex" xmlns:cx8="http://schemas.microsoft.com/office/drawing/2016/5/14/chartex" xmlns:mc="http://schemas.openxmlformats.org/markup-compatibility/2006" xmlns:aink="http://schemas.microsoft.com/office/drawing/2016/ink" xmlns:am3d="http://schemas.microsoft.com/office/drawing/2017/model3d" xmlns:o="urn:schemas-microsoft-com:office:office" xmlns:oel="http://schemas.microsoft.com/office/2019/extlst" xmlns:r="http://schemas.openxmlformats.org/officeDocument/2006/relationships" xmlns:m="http://schemas.openxmlformats.org/officeDocument/2006/math" xmlns:v="urn:schemas-microsoft-com:vml" xmlns:wp14="http://schemas.microsoft.com/office/word/2010/wordprocessingDrawing" xmlns:wp="http://schemas.openxmlformats.org/drawingml/2006/wordprocessingDrawing" xmlns:w10="urn:schemas-microsoft-com:office:word" xmlns:w="http://schemas.openxmlformats.org/wordprocessingml/2006/main" xmlns:w14="http://schemas.microsoft.com/office/word/2010/wordml" xmlns:w15="http://schemas.microsoft.com/office/word/2012/wordml" xmlns:w16cex="http://schemas.microsoft.com/office/word/2018/wordml/cex" xmlns:w16cid="http://schemas.microsoft.com/office/word/2016/wordml/cid" xmlns:w16="http://schemas.microsoft.com/office/word/2018/wordml" xmlns:w16du="http://schemas.microsoft.com/office/word/2023/wordml/word16du" xmlns:w16sdtdh="http://schemas.microsoft.com/office/word/2020/wordml/sdtdatahash" xmlns:w16se="http://schemas.microsoft.com/office/word/2015/wordml/symex" xmlns:wpg="http://schemas.microsoft.com/office/word/2010/wordprocessingGroup" xmlns:wpi="http://schemas.microsoft.com/office/word/2010/wordprocessingInk" xmlns:wne="http://schemas.microsoft.com/office/word/2006/wordml" xmlns:wps="http://schemas.microsoft.com/office/word/2010/wordprocessingShape" mc:Ignorable="w14 w15 w16se w16cid w16 w16cex w16sdtdh w16du wp14">
   <w:endnote w:type="separator" w:id="-1">
     <w:p>
       <w:pPr>
@@ -5871,7 +5957,7 @@
 </file>
 
 <file path=word/footer1.xml><?xml version="1.0" encoding="utf-8"?>
-<w:ftr xmlns:wpc="http://schemas.microsoft.com/office/word/2010/wordprocessingCanvas" xmlns:cx="http://schemas.microsoft.com/office/drawing/2014/chartex" xmlns:cx1="http://schemas.microsoft.com/office/drawing/2015/9/8/chartex" xmlns:cx2="http://schemas.microsoft.com/office/drawing/2015/10/21/chartex" xmlns:cx3="http://schemas.microsoft.com/office/drawing/2016/5/9/chartex" xmlns:cx4="http://schemas.microsoft.com/office/drawing/2016/5/10/chartex" xmlns:cx5="http://schemas.microsoft.com/office/drawing/2016/5/11/chartex" xmlns:cx6="http://schemas.microsoft.com/office/drawing/2016/5/12/chartex" xmlns:cx7="http://schemas.microsoft.com/office/drawing/2016/5/13/chartex" xmlns:cx8="http://schemas.microsoft.com/office/drawing/2016/5/14/chartex" xmlns:mc="http://schemas.openxmlformats.org/markup-compatibility/2006" xmlns:aink="http://schemas.microsoft.com/office/drawing/2016/ink" xmlns:am3d="http://schemas.microsoft.com/office/drawing/2017/model3d" xmlns:o="urn:schemas-microsoft-com:office:office" xmlns:oel="http://schemas.microsoft.com/office/2019/extlst" xmlns:r="http://schemas.openxmlformats.org/officeDocument/2006/relationships" xmlns:m="http://schemas.openxmlformats.org/officeDocument/2006/math" xmlns:v="urn:schemas-microsoft-com:vml" xmlns:wp14="http://schemas.microsoft.com/office/word/2010/wordprocessingDrawing" xmlns:wp="http://schemas.openxmlformats.org/drawingml/2006/wordprocessingDrawing" xmlns:w10="urn:schemas-microsoft-com:office:word" xmlns:w="http://schemas.openxmlformats.org/wordprocessingml/2006/main" xmlns:w14="http://schemas.microsoft.com/office/word/2010/wordml" xmlns:w15="http://schemas.microsoft.com/office/word/2012/wordml" xmlns:w16cex="http://schemas.microsoft.com/office/word/2018/wordml/cex" xmlns:w16cid="http://schemas.microsoft.com/office/word/2016/wordml/cid" xmlns:w16="http://schemas.microsoft.com/office/word/2018/wordml" xmlns:w16sdtdh="http://schemas.microsoft.com/office/word/2020/wordml/sdtdatahash" xmlns:w16se="http://schemas.microsoft.com/office/word/2015/wordml/symex" xmlns:wpg="http://schemas.microsoft.com/office/word/2010/wordprocessingGroup" xmlns:wpi="http://schemas.microsoft.com/office/word/2010/wordprocessingInk" xmlns:wne="http://schemas.microsoft.com/office/word/2006/wordml" xmlns:wps="http://schemas.microsoft.com/office/word/2010/wordprocessingShape" mc:Ignorable="w14 w15 w16se w16cid w16 w16cex w16sdtdh wp14">
+<w:ftr xmlns:wpc="http://schemas.microsoft.com/office/word/2010/wordprocessingCanvas" xmlns:cx="http://schemas.microsoft.com/office/drawing/2014/chartex" xmlns:cx1="http://schemas.microsoft.com/office/drawing/2015/9/8/chartex" xmlns:cx2="http://schemas.microsoft.com/office/drawing/2015/10/21/chartex" xmlns:cx3="http://schemas.microsoft.com/office/drawing/2016/5/9/chartex" xmlns:cx4="http://schemas.microsoft.com/office/drawing/2016/5/10/chartex" xmlns:cx5="http://schemas.microsoft.com/office/drawing/2016/5/11/chartex" xmlns:cx6="http://schemas.microsoft.com/office/drawing/2016/5/12/chartex" xmlns:cx7="http://schemas.microsoft.com/office/drawing/2016/5/13/chartex" xmlns:cx8="http://schemas.microsoft.com/office/drawing/2016/5/14/chartex" xmlns:mc="http://schemas.openxmlformats.org/markup-compatibility/2006" xmlns:aink="http://schemas.microsoft.com/office/drawing/2016/ink" xmlns:am3d="http://schemas.microsoft.com/office/drawing/2017/model3d" xmlns:o="urn:schemas-microsoft-com:office:office" xmlns:oel="http://schemas.microsoft.com/office/2019/extlst" xmlns:r="http://schemas.openxmlformats.org/officeDocument/2006/relationships" xmlns:m="http://schemas.openxmlformats.org/officeDocument/2006/math" xmlns:v="urn:schemas-microsoft-com:vml" xmlns:wp14="http://schemas.microsoft.com/office/word/2010/wordprocessingDrawing" xmlns:wp="http://schemas.openxmlformats.org/drawingml/2006/wordprocessingDrawing" xmlns:w10="urn:schemas-microsoft-com:office:word" xmlns:w="http://schemas.openxmlformats.org/wordprocessingml/2006/main" xmlns:w14="http://schemas.microsoft.com/office/word/2010/wordml" xmlns:w15="http://schemas.microsoft.com/office/word/2012/wordml" xmlns:w16cex="http://schemas.microsoft.com/office/word/2018/wordml/cex" xmlns:w16cid="http://schemas.microsoft.com/office/word/2016/wordml/cid" xmlns:w16="http://schemas.microsoft.com/office/word/2018/wordml" xmlns:w16du="http://schemas.microsoft.com/office/word/2023/wordml/word16du" xmlns:w16sdtdh="http://schemas.microsoft.com/office/word/2020/wordml/sdtdatahash" xmlns:w16se="http://schemas.microsoft.com/office/word/2015/wordml/symex" xmlns:wpg="http://schemas.microsoft.com/office/word/2010/wordprocessingGroup" xmlns:wpi="http://schemas.microsoft.com/office/word/2010/wordprocessingInk" xmlns:wne="http://schemas.microsoft.com/office/word/2006/wordml" xmlns:wps="http://schemas.microsoft.com/office/word/2010/wordprocessingShape" mc:Ignorable="w14 w15 w16se w16cid w16 w16cex w16sdtdh w16du wp14">
   <w:p>
     <w:pPr>
       <w:pStyle w:val="Footer"/>
@@ -7031,7 +7117,7 @@
 </file>
 
 <file path=word/footnotes.xml><?xml version="1.0" encoding="utf-8"?>
-<w:footnotes xmlns:wpc="http://schemas.microsoft.com/office/word/2010/wordprocessingCanvas" xmlns:cx="http://schemas.microsoft.com/office/drawing/2014/chartex" xmlns:cx1="http://schemas.microsoft.com/office/drawing/2015/9/8/chartex" xmlns:cx2="http://schemas.microsoft.com/office/drawing/2015/10/21/chartex" xmlns:cx3="http://schemas.microsoft.com/office/drawing/2016/5/9/chartex" xmlns:cx4="http://schemas.microsoft.com/office/drawing/2016/5/10/chartex" xmlns:cx5="http://schemas.microsoft.com/office/drawing/2016/5/11/chartex" xmlns:cx6="http://schemas.microsoft.com/office/drawing/2016/5/12/chartex" xmlns:cx7="http://schemas.microsoft.com/office/drawing/2016/5/13/chartex" xmlns:cx8="http://schemas.microsoft.com/office/drawing/2016/5/14/chartex" xmlns:mc="http://schemas.openxmlformats.org/markup-compatibility/2006" xmlns:aink="http://schemas.microsoft.com/office/drawing/2016/ink" xmlns:am3d="http://schemas.microsoft.com/office/drawing/2017/model3d" xmlns:o="urn:schemas-microsoft-com:office:office" xmlns:oel="http://schemas.microsoft.com/office/2019/extlst" xmlns:r="http://schemas.openxmlformats.org/officeDocument/2006/relationships" xmlns:m="http://schemas.openxmlformats.org/officeDocument/2006/math" xmlns:v="urn:schemas-microsoft-com:vml" xmlns:wp14="http://schemas.microsoft.com/office/word/2010/wordprocessingDrawing" xmlns:wp="http://schemas.openxmlformats.org/drawingml/2006/wordprocessingDrawing" xmlns:w10="urn:schemas-microsoft-com:office:word" xmlns:w="http://schemas.openxmlformats.org/wordprocessingml/2006/main" xmlns:w14="http://schemas.microsoft.com/office/word/2010/wordml" xmlns:w15="http://schemas.microsoft.com/office/word/2012/wordml" xmlns:w16cex="http://schemas.microsoft.com/office/word/2018/wordml/cex" xmlns:w16cid="http://schemas.microsoft.com/office/word/2016/wordml/cid" xmlns:w16="http://schemas.microsoft.com/office/word/2018/wordml" xmlns:w16sdtdh="http://schemas.microsoft.com/office/word/2020/wordml/sdtdatahash" xmlns:w16se="http://schemas.microsoft.com/office/word/2015/wordml/symex" xmlns:wpg="http://schemas.microsoft.com/office/word/2010/wordprocessingGroup" xmlns:wpi="http://schemas.microsoft.com/office/word/2010/wordprocessingInk" xmlns:wne="http://schemas.microsoft.com/office/word/2006/wordml" xmlns:wps="http://schemas.microsoft.com/office/word/2010/wordprocessingShape" mc:Ignorable="w14 w15 w16se w16cid w16 w16cex w16sdtdh wp14">
+<w:footnotes xmlns:wpc="http://schemas.microsoft.com/office/word/2010/wordprocessingCanvas" xmlns:cx="http://schemas.microsoft.com/office/drawing/2014/chartex" xmlns:cx1="http://schemas.microsoft.com/office/drawing/2015/9/8/chartex" xmlns:cx2="http://schemas.microsoft.com/office/drawing/2015/10/21/chartex" xmlns:cx3="http://schemas.microsoft.com/office/drawing/2016/5/9/chartex" xmlns:cx4="http://schemas.microsoft.com/office/drawing/2016/5/10/chartex" xmlns:cx5="http://schemas.microsoft.com/office/drawing/2016/5/11/chartex" xmlns:cx6="http://schemas.microsoft.com/office/drawing/2016/5/12/chartex" xmlns:cx7="http://schemas.microsoft.com/office/drawing/2016/5/13/chartex" xmlns:cx8="http://schemas.microsoft.com/office/drawing/2016/5/14/chartex" xmlns:mc="http://schemas.openxmlformats.org/markup-compatibility/2006" xmlns:aink="http://schemas.microsoft.com/office/drawing/2016/ink" xmlns:am3d="http://schemas.microsoft.com/office/drawing/2017/model3d" xmlns:o="urn:schemas-microsoft-com:office:office" xmlns:oel="http://schemas.microsoft.com/office/2019/extlst" xmlns:r="http://schemas.openxmlformats.org/officeDocument/2006/relationships" xmlns:m="http://schemas.openxmlformats.org/officeDocument/2006/math" xmlns:v="urn:schemas-microsoft-com:vml" xmlns:wp14="http://schemas.microsoft.com/office/word/2010/wordprocessingDrawing" xmlns:wp="http://schemas.openxmlformats.org/drawingml/2006/wordprocessingDrawing" xmlns:w10="urn:schemas-microsoft-com:office:word" xmlns:w="http://schemas.openxmlformats.org/wordprocessingml/2006/main" xmlns:w14="http://schemas.microsoft.com/office/word/2010/wordml" xmlns:w15="http://schemas.microsoft.com/office/word/2012/wordml" xmlns:w16cex="http://schemas.microsoft.com/office/word/2018/wordml/cex" xmlns:w16cid="http://schemas.microsoft.com/office/word/2016/wordml/cid" xmlns:w16="http://schemas.microsoft.com/office/word/2018/wordml" xmlns:w16du="http://schemas.microsoft.com/office/word/2023/wordml/word16du" xmlns:w16sdtdh="http://schemas.microsoft.com/office/word/2020/wordml/sdtdatahash" xmlns:w16se="http://schemas.microsoft.com/office/word/2015/wordml/symex" xmlns:wpg="http://schemas.microsoft.com/office/word/2010/wordprocessingGroup" xmlns:wpi="http://schemas.microsoft.com/office/word/2010/wordprocessingInk" xmlns:wne="http://schemas.microsoft.com/office/word/2006/wordml" xmlns:wps="http://schemas.microsoft.com/office/word/2010/wordprocessingShape" mc:Ignorable="w14 w15 w16se w16cid w16 w16cex w16sdtdh w16du wp14">
   <w:footnote w:type="separator" w:id="-1">
     <w:p>
       <w:pPr>
@@ -7056,7 +7142,7 @@
 </file>
 
 <file path=word/header1.xml><?xml version="1.0" encoding="utf-8"?>
-<w:hdr xmlns:wpc="http://schemas.microsoft.com/office/word/2010/wordprocessingCanvas" xmlns:cx="http://schemas.microsoft.com/office/drawing/2014/chartex" xmlns:cx1="http://schemas.microsoft.com/office/drawing/2015/9/8/chartex" xmlns:cx2="http://schemas.microsoft.com/office/drawing/2015/10/21/chartex" xmlns:cx3="http://schemas.microsoft.com/office/drawing/2016/5/9/chartex" xmlns:cx4="http://schemas.microsoft.com/office/drawing/2016/5/10/chartex" xmlns:cx5="http://schemas.microsoft.com/office/drawing/2016/5/11/chartex" xmlns:cx6="http://schemas.microsoft.com/office/drawing/2016/5/12/chartex" xmlns:cx7="http://schemas.microsoft.com/office/drawing/2016/5/13/chartex" xmlns:cx8="http://schemas.microsoft.com/office/drawing/2016/5/14/chartex" xmlns:mc="http://schemas.openxmlformats.org/markup-compatibility/2006" xmlns:aink="http://schemas.microsoft.com/office/drawing/2016/ink" xmlns:am3d="http://schemas.microsoft.com/office/drawing/2017/model3d" xmlns:o="urn:schemas-microsoft-com:office:office" xmlns:oel="http://schemas.microsoft.com/office/2019/extlst" xmlns:r="http://schemas.openxmlformats.org/officeDocument/2006/relationships" xmlns:m="http://schemas.openxmlformats.org/officeDocument/2006/math" xmlns:v="urn:schemas-microsoft-com:vml" xmlns:wp14="http://schemas.microsoft.com/office/word/2010/wordprocessingDrawing" xmlns:wp="http://schemas.openxmlformats.org/drawingml/2006/wordprocessingDrawing" xmlns:w10="urn:schemas-microsoft-com:office:word" xmlns:w="http://schemas.openxmlformats.org/wordprocessingml/2006/main" xmlns:w14="http://schemas.microsoft.com/office/word/2010/wordml" xmlns:w15="http://schemas.microsoft.com/office/word/2012/wordml" xmlns:w16cex="http://schemas.microsoft.com/office/word/2018/wordml/cex" xmlns:w16cid="http://schemas.microsoft.com/office/word/2016/wordml/cid" xmlns:w16="http://schemas.microsoft.com/office/word/2018/wordml" xmlns:w16sdtdh="http://schemas.microsoft.com/office/word/2020/wordml/sdtdatahash" xmlns:w16se="http://schemas.microsoft.com/office/word/2015/wordml/symex" xmlns:wpg="http://schemas.microsoft.com/office/word/2010/wordprocessingGroup" xmlns:wpi="http://schemas.microsoft.com/office/word/2010/wordprocessingInk" xmlns:wne="http://schemas.microsoft.com/office/word/2006/wordml" xmlns:wps="http://schemas.microsoft.com/office/word/2010/wordprocessingShape" mc:Ignorable="w14 w15 w16se w16cid w16 w16cex w16sdtdh wp14">
+<w:hdr xmlns:wpc="http://schemas.microsoft.com/office/word/2010/wordprocessingCanvas" xmlns:cx="http://schemas.microsoft.com/office/drawing/2014/chartex" xmlns:cx1="http://schemas.microsoft.com/office/drawing/2015/9/8/chartex" xmlns:cx2="http://schemas.microsoft.com/office/drawing/2015/10/21/chartex" xmlns:cx3="http://schemas.microsoft.com/office/drawing/2016/5/9/chartex" xmlns:cx4="http://schemas.microsoft.com/office/drawing/2016/5/10/chartex" xmlns:cx5="http://schemas.microsoft.com/office/drawing/2016/5/11/chartex" xmlns:cx6="http://schemas.microsoft.com/office/drawing/2016/5/12/chartex" xmlns:cx7="http://schemas.microsoft.com/office/drawing/2016/5/13/chartex" xmlns:cx8="http://schemas.microsoft.com/office/drawing/2016/5/14/chartex" xmlns:mc="http://schemas.openxmlformats.org/markup-compatibility/2006" xmlns:aink="http://schemas.microsoft.com/office/drawing/2016/ink" xmlns:am3d="http://schemas.microsoft.com/office/drawing/2017/model3d" xmlns:o="urn:schemas-microsoft-com:office:office" xmlns:oel="http://schemas.microsoft.com/office/2019/extlst" xmlns:r="http://schemas.openxmlformats.org/officeDocument/2006/relationships" xmlns:m="http://schemas.openxmlformats.org/officeDocument/2006/math" xmlns:v="urn:schemas-microsoft-com:vml" xmlns:wp14="http://schemas.microsoft.com/office/word/2010/wordprocessingDrawing" xmlns:wp="http://schemas.openxmlformats.org/drawingml/2006/wordprocessingDrawing" xmlns:w10="urn:schemas-microsoft-com:office:word" xmlns:w="http://schemas.openxmlformats.org/wordprocessingml/2006/main" xmlns:w14="http://schemas.microsoft.com/office/word/2010/wordml" xmlns:w15="http://schemas.microsoft.com/office/word/2012/wordml" xmlns:w16cex="http://schemas.microsoft.com/office/word/2018/wordml/cex" xmlns:w16cid="http://schemas.microsoft.com/office/word/2016/wordml/cid" xmlns:w16="http://schemas.microsoft.com/office/word/2018/wordml" xmlns:w16du="http://schemas.microsoft.com/office/word/2023/wordml/word16du" xmlns:w16sdtdh="http://schemas.microsoft.com/office/word/2020/wordml/sdtdatahash" xmlns:w16se="http://schemas.microsoft.com/office/word/2015/wordml/symex" xmlns:wpg="http://schemas.microsoft.com/office/word/2010/wordprocessingGroup" xmlns:wpi="http://schemas.microsoft.com/office/word/2010/wordprocessingInk" xmlns:wne="http://schemas.microsoft.com/office/word/2006/wordml" xmlns:wps="http://schemas.microsoft.com/office/word/2010/wordprocessingShape" mc:Ignorable="w14 w15 w16se w16cid w16 w16cex w16sdtdh w16du wp14">
   <w:p>
     <w:pPr>
       <w:pStyle w:val="Header"/>
@@ -7067,7 +7153,7 @@
 </file>
 
 <file path=word/numbering.xml><?xml version="1.0" encoding="utf-8"?>
-<w:numbering xmlns:wpc="http://schemas.microsoft.com/office/word/2010/wordprocessingCanvas" xmlns:cx="http://schemas.microsoft.com/office/drawing/2014/chartex" xmlns:cx1="http://schemas.microsoft.com/office/drawing/2015/9/8/chartex" xmlns:cx2="http://schemas.microsoft.com/office/drawing/2015/10/21/chartex" xmlns:cx3="http://schemas.microsoft.com/office/drawing/2016/5/9/chartex" xmlns:cx4="http://schemas.microsoft.com/office/drawing/2016/5/10/chartex" xmlns:cx5="http://schemas.microsoft.com/office/drawing/2016/5/11/chartex" xmlns:cx6="http://schemas.microsoft.com/office/drawing/2016/5/12/chartex" xmlns:cx7="http://schemas.microsoft.com/office/drawing/2016/5/13/chartex" xmlns:cx8="http://schemas.microsoft.com/office/drawing/2016/5/14/chartex" xmlns:mc="http://schemas.openxmlformats.org/markup-compatibility/2006" xmlns:aink="http://schemas.microsoft.com/office/drawing/2016/ink" xmlns:am3d="http://schemas.microsoft.com/office/drawing/2017/model3d" xmlns:o="urn:schemas-microsoft-com:office:office" xmlns:oel="http://schemas.microsoft.com/office/2019/extlst" xmlns:r="http://schemas.openxmlformats.org/officeDocument/2006/relationships" xmlns:m="http://schemas.openxmlformats.org/officeDocument/2006/math" xmlns:v="urn:schemas-microsoft-com:vml" xmlns:wp14="http://schemas.microsoft.com/office/word/2010/wordprocessingDrawing" xmlns:wp="http://schemas.openxmlformats.org/drawingml/2006/wordprocessingDrawing" xmlns:w10="urn:schemas-microsoft-com:office:word" xmlns:w="http://schemas.openxmlformats.org/wordprocessingml/2006/main" xmlns:w14="http://schemas.microsoft.com/office/word/2010/wordml" xmlns:w15="http://schemas.microsoft.com/office/word/2012/wordml" xmlns:w16cex="http://schemas.microsoft.com/office/word/2018/wordml/cex" xmlns:w16cid="http://schemas.microsoft.com/office/word/2016/wordml/cid" xmlns:w16="http://schemas.microsoft.com/office/word/2018/wordml" xmlns:w16sdtdh="http://schemas.microsoft.com/office/word/2020/wordml/sdtdatahash" xmlns:w16se="http://schemas.microsoft.com/office/word/2015/wordml/symex" xmlns:wpg="http://schemas.microsoft.com/office/word/2010/wordprocessingGroup" xmlns:wpi="http://schemas.microsoft.com/office/word/2010/wordprocessingInk" xmlns:wne="http://schemas.microsoft.com/office/word/2006/wordml" xmlns:wps="http://schemas.microsoft.com/office/word/2010/wordprocessingShape" mc:Ignorable="w14 w15 w16se w16cid w16 w16cex w16sdtdh wp14">
+<w:numbering xmlns:wpc="http://schemas.microsoft.com/office/word/2010/wordprocessingCanvas" xmlns:cx="http://schemas.microsoft.com/office/drawing/2014/chartex" xmlns:cx1="http://schemas.microsoft.com/office/drawing/2015/9/8/chartex" xmlns:cx2="http://schemas.microsoft.com/office/drawing/2015/10/21/chartex" xmlns:cx3="http://schemas.microsoft.com/office/drawing/2016/5/9/chartex" xmlns:cx4="http://schemas.microsoft.com/office/drawing/2016/5/10/chartex" xmlns:cx5="http://schemas.microsoft.com/office/drawing/2016/5/11/chartex" xmlns:cx6="http://schemas.microsoft.com/office/drawing/2016/5/12/chartex" xmlns:cx7="http://schemas.microsoft.com/office/drawing/2016/5/13/chartex" xmlns:cx8="http://schemas.microsoft.com/office/drawing/2016/5/14/chartex" xmlns:mc="http://schemas.openxmlformats.org/markup-compatibility/2006" xmlns:aink="http://schemas.microsoft.com/office/drawing/2016/ink" xmlns:am3d="http://schemas.microsoft.com/office/drawing/2017/model3d" xmlns:o="urn:schemas-microsoft-com:office:office" xmlns:oel="http://schemas.microsoft.com/office/2019/extlst" xmlns:r="http://schemas.openxmlformats.org/officeDocument/2006/relationships" xmlns:m="http://schemas.openxmlformats.org/officeDocument/2006/math" xmlns:v="urn:schemas-microsoft-com:vml" xmlns:wp14="http://schemas.microsoft.com/office/word/2010/wordprocessingDrawing" xmlns:wp="http://schemas.openxmlformats.org/drawingml/2006/wordprocessingDrawing" xmlns:w10="urn:schemas-microsoft-com:office:word" xmlns:w="http://schemas.openxmlformats.org/wordprocessingml/2006/main" xmlns:w14="http://schemas.microsoft.com/office/word/2010/wordml" xmlns:w15="http://schemas.microsoft.com/office/word/2012/wordml" xmlns:w16cex="http://schemas.microsoft.com/office/word/2018/wordml/cex" xmlns:w16cid="http://schemas.microsoft.com/office/word/2016/wordml/cid" xmlns:w16="http://schemas.microsoft.com/office/word/2018/wordml" xmlns:w16du="http://schemas.microsoft.com/office/word/2023/wordml/word16du" xmlns:w16sdtdh="http://schemas.microsoft.com/office/word/2020/wordml/sdtdatahash" xmlns:w16se="http://schemas.microsoft.com/office/word/2015/wordml/symex" xmlns:wpg="http://schemas.microsoft.com/office/word/2010/wordprocessingGroup" xmlns:wpi="http://schemas.microsoft.com/office/word/2010/wordprocessingInk" xmlns:wne="http://schemas.microsoft.com/office/word/2006/wordml" xmlns:wps="http://schemas.microsoft.com/office/word/2010/wordprocessingShape" mc:Ignorable="w14 w15 w16se w16cid w16 w16cex w16sdtdh w16du wp14">
   <w:abstractNum w:abstractNumId="0" w15:restartNumberingAfterBreak="0">
     <w:nsid w:val="04E60920"/>
     <w:multiLevelType w:val="hybridMultilevel"/>
@@ -12115,7 +12201,7 @@
 </file>
 
 <file path=word/styles.xml><?xml version="1.0" encoding="utf-8"?>
-<w:styles xmlns:mc="http://schemas.openxmlformats.org/markup-compatibility/2006" xmlns:r="http://schemas.openxmlformats.org/officeDocument/2006/relationships" xmlns:w="http://schemas.openxmlformats.org/wordprocessingml/2006/main" xmlns:w14="http://schemas.microsoft.com/office/word/2010/wordml" xmlns:w15="http://schemas.microsoft.com/office/word/2012/wordml" xmlns:w16cex="http://schemas.microsoft.com/office/word/2018/wordml/cex" xmlns:w16cid="http://schemas.microsoft.com/office/word/2016/wordml/cid" xmlns:w16="http://schemas.microsoft.com/office/word/2018/wordml" xmlns:w16sdtdh="http://schemas.microsoft.com/office/word/2020/wordml/sdtdatahash" xmlns:w16se="http://schemas.microsoft.com/office/word/2015/wordml/symex" mc:Ignorable="w14 w15 w16se w16cid w16 w16cex w16sdtdh">
+<w:styles xmlns:mc="http://schemas.openxmlformats.org/markup-compatibility/2006" xmlns:r="http://schemas.openxmlformats.org/officeDocument/2006/relationships" xmlns:w="http://schemas.openxmlformats.org/wordprocessingml/2006/main" xmlns:w14="http://schemas.microsoft.com/office/word/2010/wordml" xmlns:w15="http://schemas.microsoft.com/office/word/2012/wordml" xmlns:w16cex="http://schemas.microsoft.com/office/word/2018/wordml/cex" xmlns:w16cid="http://schemas.microsoft.com/office/word/2016/wordml/cid" xmlns:w16="http://schemas.microsoft.com/office/word/2018/wordml" xmlns:w16du="http://schemas.microsoft.com/office/word/2023/wordml/word16du" xmlns:w16sdtdh="http://schemas.microsoft.com/office/word/2020/wordml/sdtdatahash" xmlns:w16se="http://schemas.microsoft.com/office/word/2015/wordml/symex" mc:Ignorable="w14 w15 w16se w16cid w16 w16cex w16sdtdh w16du">
   <w:docDefaults>
     <w:rPrDefault>
       <w:rPr>

</xml_diff>

<commit_message>
Fixes on GROUP BY exercise document
</commit_message>
<xml_diff>
--- a/Courses/Software-Sciences/Module-3-Databases-New/11-Group-and-Aggregate-Functions/11-Group-and-Aggregate-Functions-Exercise.docx
+++ b/Courses/Software-Sciences/Module-3-Databases-New/11-Group-and-Aggregate-Functions/11-Group-and-Aggregate-Functions-Exercise.docx
@@ -77,107 +77,15 @@
         </w:rPr>
         <w:t xml:space="preserve">: </w:t>
       </w:r>
-      <w:r>
-        <w:fldChar w:fldCharType="begin"/>
-      </w:r>
-      <w:r>
-        <w:instrText>HYPERLINK</w:instrText>
-      </w:r>
-      <w:r>
-        <w:rPr>
-          <w:lang w:val="ru-RU"/>
-        </w:rPr>
-        <w:instrText xml:space="preserve"> "</w:instrText>
-      </w:r>
-      <w:r>
-        <w:instrText>https</w:instrText>
-      </w:r>
-      <w:r>
-        <w:rPr>
-          <w:lang w:val="ru-RU"/>
-        </w:rPr>
-        <w:instrText>://</w:instrText>
-      </w:r>
-      <w:r>
-        <w:instrText>judge</w:instrText>
-      </w:r>
-      <w:r>
-        <w:rPr>
-          <w:lang w:val="ru-RU"/>
-        </w:rPr>
-        <w:instrText>.</w:instrText>
-      </w:r>
-      <w:r>
-        <w:instrText>softuni</w:instrText>
-      </w:r>
-      <w:r>
-        <w:rPr>
-          <w:lang w:val="ru-RU"/>
-        </w:rPr>
-        <w:instrText>.</w:instrText>
-      </w:r>
-      <w:r>
-        <w:instrText>org</w:instrText>
-      </w:r>
-      <w:r>
-        <w:rPr>
-          <w:lang w:val="ru-RU"/>
-        </w:rPr>
-        <w:instrText>/</w:instrText>
-      </w:r>
-      <w:r>
-        <w:instrText>Contests</w:instrText>
-      </w:r>
-      <w:r>
-        <w:rPr>
-          <w:lang w:val="ru-RU"/>
-        </w:rPr>
-        <w:instrText>/</w:instrText>
-      </w:r>
-      <w:r>
-        <w:instrText>Practice</w:instrText>
-      </w:r>
-      <w:r>
-        <w:rPr>
-          <w:lang w:val="ru-RU"/>
-        </w:rPr>
-        <w:instrText>/</w:instrText>
-      </w:r>
-      <w:r>
-        <w:instrText>Index</w:instrText>
-      </w:r>
-      <w:r>
-        <w:rPr>
-          <w:lang w:val="ru-RU"/>
-        </w:rPr>
-        <w:instrText>/4610" \</w:instrText>
-      </w:r>
-      <w:r>
-        <w:instrText>l</w:instrText>
-      </w:r>
-      <w:r>
-        <w:rPr>
-          <w:lang w:val="ru-RU"/>
-        </w:rPr>
-        <w:instrText xml:space="preserve"> "0"</w:instrText>
-      </w:r>
-      <w:r>
-        <w:fldChar w:fldCharType="separate"/>
-      </w:r>
-      <w:r>
-        <w:rPr>
-          <w:rStyle w:val="Hyperlink"/>
-          <w:lang w:val="ru-RU"/>
-        </w:rPr>
-        <w:t>https://judge.softuni.org/Contests/Practice/Index/4610#0</w:t>
-      </w:r>
-      <w:r>
-        <w:rPr>
-          <w:rStyle w:val="Hyperlink"/>
-          <w:lang w:val="ru-RU"/>
-        </w:rPr>
-        <w:fldChar w:fldCharType="end"/>
-      </w:r>
+      <w:hyperlink r:id="rId8" w:anchor="0" w:history="1">
+        <w:r>
+          <w:rPr>
+            <w:rStyle w:val="Hyperlink"/>
+            <w:lang w:val="ru-RU"/>
+          </w:rPr>
+          <w:t>https://judge.softuni.org/Contests/Practice/Index/4610#0</w:t>
+        </w:r>
+      </w:hyperlink>
     </w:p>
     <w:p>
       <w:pPr>
@@ -5829,7 +5737,15 @@
         <w:rPr>
           <w:lang w:val="bg-BG"/>
         </w:rPr>
-        <w:t>на всички разлики</w:t>
+        <w:t xml:space="preserve">на </w:t>
+      </w:r>
+      <w:r>
+        <w:rPr>
+          <w:b/>
+          <w:bCs/>
+          <w:lang w:val="bg-BG"/>
+        </w:rPr>
+        <w:t>всички разлики</w:t>
       </w:r>
       <w:r>
         <w:rPr>
@@ -5920,8 +5836,8 @@
       </w:pPr>
     </w:p>
     <w:sectPr>
-      <w:headerReference w:type="default" r:id="rId8"/>
-      <w:footerReference w:type="default" r:id="rId9"/>
+      <w:headerReference w:type="default" r:id="rId9"/>
+      <w:footerReference w:type="default" r:id="rId10"/>
       <w:pgSz w:w="11909" w:h="16834" w:code="9"/>
       <w:pgMar w:top="567" w:right="737" w:bottom="680" w:left="737" w:header="567" w:footer="510" w:gutter="0"/>
       <w:cols w:space="720"/>

</xml_diff>

<commit_message>
Updates on GROUP BY document
</commit_message>
<xml_diff>
--- a/Courses/Software-Sciences/Module-3-Databases-New/11-Group-and-Aggregate-Functions/11-Group-and-Aggregate-Functions-Exercise.docx
+++ b/Courses/Software-Sciences/Module-3-Databases-New/11-Group-and-Aggregate-Functions/11-Group-and-Aggregate-Functions-Exercise.docx
@@ -238,7 +238,6 @@
         </w:rPr>
         <w:t>.</w:t>
       </w:r>
-      <w:proofErr w:type="spellStart"/>
       <w:r>
         <w:rPr>
           <w:b/>
@@ -246,7 +245,6 @@
         </w:rPr>
         <w:t>sql</w:t>
       </w:r>
-      <w:proofErr w:type="spellEnd"/>
       <w:r>
         <w:rPr>
           <w:lang w:val="ru-RU"/>
@@ -1100,7 +1098,29 @@
           <w:szCs w:val="22"/>
           <w:lang w:val="bg-BG"/>
         </w:rPr>
-        <w:t xml:space="preserve"> трябва да представлява един континент. За всеки </w:t>
+        <w:t xml:space="preserve"> трябва да представлява един </w:t>
+      </w:r>
+      <w:r>
+        <w:rPr>
+          <w:rFonts w:eastAsiaTheme="minorHAnsi" w:cstheme="minorBidi"/>
+          <w:bCs/>
+          <w:color w:val="auto"/>
+          <w:sz w:val="22"/>
+          <w:szCs w:val="22"/>
+          <w:lang w:val="bg-BG"/>
+        </w:rPr>
+        <w:t>континент</w:t>
+      </w:r>
+      <w:r>
+        <w:rPr>
+          <w:rFonts w:eastAsiaTheme="minorHAnsi" w:cstheme="minorBidi"/>
+          <w:b w:val="0"/>
+          <w:color w:val="auto"/>
+          <w:sz w:val="22"/>
+          <w:szCs w:val="22"/>
+          <w:lang w:val="bg-BG"/>
+        </w:rPr>
+        <w:t xml:space="preserve">. За всеки </w:t>
       </w:r>
       <w:r>
         <w:rPr>
@@ -1774,7 +1794,6 @@
         </w:rPr>
         <w:t>.</w:t>
       </w:r>
-      <w:proofErr w:type="spellStart"/>
       <w:r>
         <w:rPr>
           <w:b/>
@@ -1782,7 +1801,6 @@
         </w:rPr>
         <w:t>sql</w:t>
       </w:r>
-      <w:proofErr w:type="spellEnd"/>
       <w:r>
         <w:rPr>
           <w:lang w:val="ru-RU"/>
@@ -2019,7 +2037,6 @@
         </w:rPr>
         <w:t>"</w:t>
       </w:r>
-      <w:proofErr w:type="spellStart"/>
       <w:r>
         <w:rPr>
           <w:b/>
@@ -2027,7 +2044,6 @@
         </w:rPr>
         <w:t>LongestMagicWand</w:t>
       </w:r>
-      <w:proofErr w:type="spellEnd"/>
       <w:r>
         <w:rPr>
           <w:lang w:val="ru-RU"/>

</xml_diff>

<commit_message>
Fixes on GROUP BY
</commit_message>
<xml_diff>
--- a/Courses/Software-Sciences/Module-3-Databases-New/11-Group-and-Aggregate-Functions/11-Group-and-Aggregate-Functions-Exercise.docx
+++ b/Courses/Software-Sciences/Module-3-Databases-New/11-Group-and-Aggregate-Functions/11-Group-and-Aggregate-Functions-Exercise.docx
@@ -77,15 +77,107 @@
         </w:rPr>
         <w:t xml:space="preserve">: </w:t>
       </w:r>
-      <w:hyperlink r:id="rId8" w:anchor="0" w:history="1">
-        <w:r>
-          <w:rPr>
-            <w:rStyle w:val="Hyperlink"/>
-            <w:lang w:val="ru-RU"/>
-          </w:rPr>
-          <w:t>https://judge.softuni.org/Contests/Practice/Index/4610#0</w:t>
-        </w:r>
-      </w:hyperlink>
+      <w:r>
+        <w:fldChar w:fldCharType="begin"/>
+      </w:r>
+      <w:r>
+        <w:instrText>HYPERLINK</w:instrText>
+      </w:r>
+      <w:r>
+        <w:rPr>
+          <w:lang w:val="ru-RU"/>
+        </w:rPr>
+        <w:instrText xml:space="preserve"> "</w:instrText>
+      </w:r>
+      <w:r>
+        <w:instrText>https</w:instrText>
+      </w:r>
+      <w:r>
+        <w:rPr>
+          <w:lang w:val="ru-RU"/>
+        </w:rPr>
+        <w:instrText>://</w:instrText>
+      </w:r>
+      <w:r>
+        <w:instrText>judge</w:instrText>
+      </w:r>
+      <w:r>
+        <w:rPr>
+          <w:lang w:val="ru-RU"/>
+        </w:rPr>
+        <w:instrText>.</w:instrText>
+      </w:r>
+      <w:r>
+        <w:instrText>softuni</w:instrText>
+      </w:r>
+      <w:r>
+        <w:rPr>
+          <w:lang w:val="ru-RU"/>
+        </w:rPr>
+        <w:instrText>.</w:instrText>
+      </w:r>
+      <w:r>
+        <w:instrText>org</w:instrText>
+      </w:r>
+      <w:r>
+        <w:rPr>
+          <w:lang w:val="ru-RU"/>
+        </w:rPr>
+        <w:instrText>/</w:instrText>
+      </w:r>
+      <w:r>
+        <w:instrText>Contests</w:instrText>
+      </w:r>
+      <w:r>
+        <w:rPr>
+          <w:lang w:val="ru-RU"/>
+        </w:rPr>
+        <w:instrText>/</w:instrText>
+      </w:r>
+      <w:r>
+        <w:instrText>Practice</w:instrText>
+      </w:r>
+      <w:r>
+        <w:rPr>
+          <w:lang w:val="ru-RU"/>
+        </w:rPr>
+        <w:instrText>/</w:instrText>
+      </w:r>
+      <w:r>
+        <w:instrText>Index</w:instrText>
+      </w:r>
+      <w:r>
+        <w:rPr>
+          <w:lang w:val="ru-RU"/>
+        </w:rPr>
+        <w:instrText>/4610" \</w:instrText>
+      </w:r>
+      <w:r>
+        <w:instrText>l</w:instrText>
+      </w:r>
+      <w:r>
+        <w:rPr>
+          <w:lang w:val="ru-RU"/>
+        </w:rPr>
+        <w:instrText xml:space="preserve"> "0"</w:instrText>
+      </w:r>
+      <w:r>
+        <w:fldChar w:fldCharType="separate"/>
+      </w:r>
+      <w:r>
+        <w:rPr>
+          <w:rStyle w:val="Hyperlink"/>
+          <w:lang w:val="ru-RU"/>
+        </w:rPr>
+        <w:t>https://judge.softuni.org/Contests/Practice/Index/4610#0</w:t>
+      </w:r>
+      <w:r>
+        <w:rPr>
+          <w:rStyle w:val="Hyperlink"/>
+          <w:lang w:val="ru-RU"/>
+        </w:rPr>
+        <w:fldChar w:fldCharType="end"/>
+      </w:r>
     </w:p>
     <w:p>
       <w:pPr>
@@ -238,6 +330,7 @@
         </w:rPr>
         <w:t>.</w:t>
       </w:r>
+      <w:proofErr w:type="spellStart"/>
       <w:r>
         <w:rPr>
           <w:b/>
@@ -245,6 +338,7 @@
         </w:rPr>
         <w:t>sql</w:t>
       </w:r>
+      <w:proofErr w:type="spellEnd"/>
       <w:r>
         <w:rPr>
           <w:lang w:val="ru-RU"/>
@@ -1794,6 +1888,7 @@
         </w:rPr>
         <w:t>.</w:t>
       </w:r>
+      <w:proofErr w:type="spellStart"/>
       <w:r>
         <w:rPr>
           <w:b/>
@@ -1801,6 +1896,7 @@
         </w:rPr>
         <w:t>sql</w:t>
       </w:r>
+      <w:proofErr w:type="spellEnd"/>
       <w:r>
         <w:rPr>
           <w:lang w:val="ru-RU"/>
@@ -2037,6 +2133,7 @@
         </w:rPr>
         <w:t>"</w:t>
       </w:r>
+      <w:proofErr w:type="spellStart"/>
       <w:r>
         <w:rPr>
           <w:b/>
@@ -2044,6 +2141,7 @@
         </w:rPr>
         <w:t>LongestMagicWand</w:t>
       </w:r>
+      <w:proofErr w:type="spellEnd"/>
       <w:r>
         <w:rPr>
           <w:lang w:val="ru-RU"/>
@@ -2451,7 +2549,15 @@
         <w:rPr>
           <w:lang w:val="bg-BG"/>
         </w:rPr>
-        <w:t xml:space="preserve"> на пръчката</w:t>
+        <w:t xml:space="preserve"> на </w:t>
+      </w:r>
+      <w:r>
+        <w:rPr>
+          <w:b/>
+          <w:bCs/>
+          <w:lang w:val="bg-BG"/>
+        </w:rPr>
+        <w:t>пръчката</w:t>
       </w:r>
       <w:r>
         <w:rPr>
@@ -5852,8 +5958,8 @@
       </w:pPr>
     </w:p>
     <w:sectPr>
-      <w:headerReference w:type="default" r:id="rId9"/>
-      <w:footerReference w:type="default" r:id="rId10"/>
+      <w:headerReference w:type="default" r:id="rId8"/>
+      <w:footerReference w:type="default" r:id="rId9"/>
       <w:pgSz w:w="11909" w:h="16834" w:code="9"/>
       <w:pgMar w:top="567" w:right="737" w:bottom="680" w:left="737" w:header="567" w:footer="510" w:gutter="0"/>
       <w:cols w:space="720"/>

</xml_diff>

<commit_message>
Changes on GROUP BY exercise
</commit_message>
<xml_diff>
--- a/Courses/Software-Sciences/Module-3-Databases-New/11-Group-and-Aggregate-Functions/11-Group-and-Aggregate-Functions-Exercise.docx
+++ b/Courses/Software-Sciences/Module-3-Databases-New/11-Group-and-Aggregate-Functions/11-Group-and-Aggregate-Functions-Exercise.docx
@@ -77,107 +77,15 @@
         </w:rPr>
         <w:t xml:space="preserve">: </w:t>
       </w:r>
-      <w:r>
-        <w:fldChar w:fldCharType="begin"/>
-      </w:r>
-      <w:r>
-        <w:instrText>HYPERLINK</w:instrText>
-      </w:r>
-      <w:r>
-        <w:rPr>
-          <w:lang w:val="ru-RU"/>
-        </w:rPr>
-        <w:instrText xml:space="preserve"> "</w:instrText>
-      </w:r>
-      <w:r>
-        <w:instrText>https</w:instrText>
-      </w:r>
-      <w:r>
-        <w:rPr>
-          <w:lang w:val="ru-RU"/>
-        </w:rPr>
-        <w:instrText>://</w:instrText>
-      </w:r>
-      <w:r>
-        <w:instrText>judge</w:instrText>
-      </w:r>
-      <w:r>
-        <w:rPr>
-          <w:lang w:val="ru-RU"/>
-        </w:rPr>
-        <w:instrText>.</w:instrText>
-      </w:r>
-      <w:r>
-        <w:instrText>softuni</w:instrText>
-      </w:r>
-      <w:r>
-        <w:rPr>
-          <w:lang w:val="ru-RU"/>
-        </w:rPr>
-        <w:instrText>.</w:instrText>
-      </w:r>
-      <w:r>
-        <w:instrText>org</w:instrText>
-      </w:r>
-      <w:r>
-        <w:rPr>
-          <w:lang w:val="ru-RU"/>
-        </w:rPr>
-        <w:instrText>/</w:instrText>
-      </w:r>
-      <w:r>
-        <w:instrText>Contests</w:instrText>
-      </w:r>
-      <w:r>
-        <w:rPr>
-          <w:lang w:val="ru-RU"/>
-        </w:rPr>
-        <w:instrText>/</w:instrText>
-      </w:r>
-      <w:r>
-        <w:instrText>Practice</w:instrText>
-      </w:r>
-      <w:r>
-        <w:rPr>
-          <w:lang w:val="ru-RU"/>
-        </w:rPr>
-        <w:instrText>/</w:instrText>
-      </w:r>
-      <w:r>
-        <w:instrText>Index</w:instrText>
-      </w:r>
-      <w:r>
-        <w:rPr>
-          <w:lang w:val="ru-RU"/>
-        </w:rPr>
-        <w:instrText>/4610" \</w:instrText>
-      </w:r>
-      <w:r>
-        <w:instrText>l</w:instrText>
-      </w:r>
-      <w:r>
-        <w:rPr>
-          <w:lang w:val="ru-RU"/>
-        </w:rPr>
-        <w:instrText xml:space="preserve"> "0"</w:instrText>
-      </w:r>
-      <w:r>
-        <w:fldChar w:fldCharType="separate"/>
-      </w:r>
-      <w:r>
-        <w:rPr>
-          <w:rStyle w:val="Hyperlink"/>
-          <w:lang w:val="ru-RU"/>
-        </w:rPr>
-        <w:t>https://judge.softuni.org/Contests/Practice/Index/4610#0</w:t>
-      </w:r>
-      <w:r>
-        <w:rPr>
-          <w:rStyle w:val="Hyperlink"/>
-          <w:lang w:val="ru-RU"/>
-        </w:rPr>
-        <w:fldChar w:fldCharType="end"/>
-      </w:r>
+      <w:hyperlink r:id="rId8" w:anchor="0" w:history="1">
+        <w:r>
+          <w:rPr>
+            <w:rStyle w:val="Hyperlink"/>
+            <w:lang w:val="ru-RU"/>
+          </w:rPr>
+          <w:t>https://judge.softuni.org/Contests/Practice/Index/4610#0</w:t>
+        </w:r>
+      </w:hyperlink>
     </w:p>
     <w:p>
       <w:pPr>
@@ -330,7 +238,6 @@
         </w:rPr>
         <w:t>.</w:t>
       </w:r>
-      <w:proofErr w:type="spellStart"/>
       <w:r>
         <w:rPr>
           <w:b/>
@@ -338,7 +245,6 @@
         </w:rPr>
         <w:t>sql</w:t>
       </w:r>
-      <w:proofErr w:type="spellEnd"/>
       <w:r>
         <w:rPr>
           <w:lang w:val="ru-RU"/>
@@ -1888,7 +1794,6 @@
         </w:rPr>
         <w:t>.</w:t>
       </w:r>
-      <w:proofErr w:type="spellStart"/>
       <w:r>
         <w:rPr>
           <w:b/>
@@ -1896,7 +1801,6 @@
         </w:rPr>
         <w:t>sql</w:t>
       </w:r>
-      <w:proofErr w:type="spellEnd"/>
       <w:r>
         <w:rPr>
           <w:lang w:val="ru-RU"/>
@@ -1964,9 +1868,17 @@
       </w:r>
       <w:r>
         <w:rPr>
-          <w:lang w:val="bg-BG"/>
-        </w:rPr>
-        <w:t xml:space="preserve">единствената таблица в базата данни – </w:t>
+          <w:b/>
+          <w:bCs/>
+          <w:lang w:val="bg-BG"/>
+        </w:rPr>
+        <w:t>единствената</w:t>
+      </w:r>
+      <w:r>
+        <w:rPr>
+          <w:lang w:val="bg-BG"/>
+        </w:rPr>
+        <w:t xml:space="preserve"> таблица в базата данни – </w:t>
       </w:r>
       <w:r>
         <w:rPr>
@@ -5958,8 +5870,8 @@
       </w:pPr>
     </w:p>
     <w:sectPr>
-      <w:headerReference w:type="default" r:id="rId8"/>
-      <w:footerReference w:type="default" r:id="rId9"/>
+      <w:headerReference w:type="default" r:id="rId9"/>
+      <w:footerReference w:type="default" r:id="rId10"/>
       <w:pgSz w:w="11909" w:h="16834" w:code="9"/>
       <w:pgMar w:top="567" w:right="737" w:bottom="680" w:left="737" w:header="567" w:footer="510" w:gutter="0"/>
       <w:cols w:space="720"/>

</xml_diff>

<commit_message>
Changes on group and aggregate functions exercise
</commit_message>
<xml_diff>
--- a/Courses/Software-Sciences/Module-3-Databases-New/11-Group-and-Aggregate-Functions/11-Group-and-Aggregate-Functions-Exercise.docx
+++ b/Courses/Software-Sciences/Module-3-Databases-New/11-Group-and-Aggregate-Functions/11-Group-and-Aggregate-Functions-Exercise.docx
@@ -459,9 +459,17 @@
       </w:r>
       <w:r>
         <w:rPr>
-          <w:lang w:val="bg-BG"/>
-        </w:rPr>
-        <w:t xml:space="preserve">Сортирайте резултатите по </w:t>
+          <w:b/>
+          <w:bCs/>
+          <w:lang w:val="bg-BG"/>
+        </w:rPr>
+        <w:t>Подредете</w:t>
+      </w:r>
+      <w:r>
+        <w:rPr>
+          <w:lang w:val="bg-BG"/>
+        </w:rPr>
+        <w:t xml:space="preserve"> резултатите по </w:t>
       </w:r>
       <w:r>
         <w:rPr>

</xml_diff>

<commit_message>
Update on GROUP BY exercises
</commit_message>
<xml_diff>
--- a/Courses/Software-Sciences/Module-3-Databases-New/11-Group-and-Aggregate-Functions/11-Group-and-Aggregate-Functions-Exercise.docx
+++ b/Courses/Software-Sciences/Module-3-Databases-New/11-Group-and-Aggregate-Functions/11-Group-and-Aggregate-Functions-Exercise.docx
@@ -2006,7 +2006,21 @@
         <w:rPr>
           <w:lang w:val="bg-BG"/>
         </w:rPr>
-        <w:t xml:space="preserve">Изберете размера на </w:t>
+        <w:t xml:space="preserve">Изберете </w:t>
+      </w:r>
+      <w:r>
+        <w:rPr>
+          <w:b/>
+          <w:bCs/>
+          <w:lang w:val="bg-BG"/>
+        </w:rPr>
+        <w:t>размера</w:t>
+      </w:r>
+      <w:r>
+        <w:rPr>
+          <w:lang w:val="bg-BG"/>
+        </w:rPr>
+        <w:t xml:space="preserve"> на </w:t>
       </w:r>
       <w:r>
         <w:rPr>

</xml_diff>